<commit_message>
updated skills and added leetcode profile
Got too honest with the skills that I have
removed skills that I don't have right now
added soft skills and spoken languages
added leetcode profile link
added typing certificate (75 wpm , 98 acc ) from Ratatype
</commit_message>
<xml_diff>
--- a/RAMANA GIRI Resume Word File .docx
+++ b/RAMANA GIRI Resume Word File .docx
@@ -109,6 +109,7 @@
       <w:pPr>
         <w:spacing w:after="0" w:line="240" w:lineRule="auto"/>
         <w:rPr>
+          <w:rStyle w:val="Hyperlink"/>
           <w:rFonts w:ascii="Cambria" w:hAnsi="Cambria"/>
           <w:sz w:val="20"/>
           <w:szCs w:val="20"/>
@@ -148,6 +149,67 @@
       <w:pPr>
         <w:spacing w:after="0" w:line="240" w:lineRule="auto"/>
         <w:rPr>
+          <w:rStyle w:val="Hyperlink"/>
+          <w:rFonts w:ascii="Cambria" w:hAnsi="Cambria"/>
+          <w:color w:val="auto"/>
+          <w:sz w:val="20"/>
+          <w:szCs w:val="20"/>
+          <w:u w:val="none"/>
+        </w:rPr>
+      </w:pPr>
+      <w:proofErr w:type="spellStart"/>
+      <w:proofErr w:type="gramStart"/>
+      <w:r>
+        <w:rPr>
+          <w:rStyle w:val="Hyperlink"/>
+          <w:rFonts w:ascii="Cambria" w:hAnsi="Cambria"/>
+          <w:color w:val="auto"/>
+          <w:sz w:val="20"/>
+          <w:szCs w:val="20"/>
+          <w:u w:val="none"/>
+        </w:rPr>
+        <w:t>Leetcode</w:t>
+      </w:r>
+      <w:proofErr w:type="spellEnd"/>
+      <w:r>
+        <w:rPr>
+          <w:rStyle w:val="Hyperlink"/>
+          <w:rFonts w:ascii="Cambria" w:hAnsi="Cambria"/>
+          <w:color w:val="auto"/>
+          <w:sz w:val="20"/>
+          <w:szCs w:val="20"/>
+          <w:u w:val="none"/>
+        </w:rPr>
+        <w:t xml:space="preserve"> :</w:t>
+      </w:r>
+      <w:proofErr w:type="gramEnd"/>
+      <w:r>
+        <w:rPr>
+          <w:rStyle w:val="Hyperlink"/>
+          <w:rFonts w:ascii="Cambria" w:hAnsi="Cambria"/>
+          <w:color w:val="auto"/>
+          <w:sz w:val="20"/>
+          <w:szCs w:val="20"/>
+          <w:u w:val="none"/>
+        </w:rPr>
+        <w:t xml:space="preserve"> </w:t>
+      </w:r>
+      <w:hyperlink r:id="rId7" w:history="1">
+        <w:r>
+          <w:rPr>
+            <w:rStyle w:val="Hyperlink"/>
+            <w:rFonts w:ascii="Cambria" w:hAnsi="Cambria"/>
+            <w:sz w:val="20"/>
+            <w:szCs w:val="20"/>
+          </w:rPr>
+          <w:t>https://leetcode.com/u/ramana-giri/</w:t>
+        </w:r>
+      </w:hyperlink>
+    </w:p>
+    <w:p>
+      <w:pPr>
+        <w:spacing w:after="0" w:line="240" w:lineRule="auto"/>
+        <w:rPr>
           <w:rFonts w:ascii="Cambria" w:hAnsi="Cambria"/>
           <w:sz w:val="20"/>
           <w:szCs w:val="20"/>
@@ -919,50 +981,92 @@
           <w:sz w:val="20"/>
           <w:szCs w:val="20"/>
         </w:rPr>
-        <w:t xml:space="preserve">Java, HTML, CSS, JavaScript, Python </w:t>
-      </w:r>
-    </w:p>
-    <w:p>
-      <w:pPr>
-        <w:spacing w:after="0" w:line="240" w:lineRule="auto"/>
-        <w:rPr>
-          <w:rFonts w:ascii="Cambria" w:hAnsi="Cambria"/>
-          <w:sz w:val="20"/>
-          <w:szCs w:val="20"/>
-        </w:rPr>
-      </w:pPr>
-      <w:r>
-        <w:rPr>
-          <w:rFonts w:ascii="Cambria" w:hAnsi="Cambria"/>
-          <w:sz w:val="20"/>
-          <w:szCs w:val="20"/>
-        </w:rPr>
-        <w:t>Libraries/Frameworks:</w:t>
-      </w:r>
-      <w:r>
-        <w:rPr>
-          <w:rFonts w:ascii="Cambria" w:hAnsi="Cambria"/>
-          <w:sz w:val="20"/>
-          <w:szCs w:val="20"/>
-        </w:rPr>
-        <w:tab/>
-      </w:r>
-      <w:r>
-        <w:rPr>
-          <w:rFonts w:ascii="Cambria" w:hAnsi="Cambria"/>
-          <w:sz w:val="20"/>
-          <w:szCs w:val="20"/>
-        </w:rPr>
-        <w:tab/>
-      </w:r>
-      <w:r>
-        <w:rPr>
-          <w:rFonts w:ascii="Cambria" w:hAnsi="Cambria"/>
-          <w:sz w:val="20"/>
-          <w:szCs w:val="20"/>
-        </w:rPr>
-        <w:t>Bootstrap, Node.js, Express.js</w:t>
-      </w:r>
+        <w:t>Java</w:t>
+      </w:r>
+      <w:r>
+        <w:rPr>
+          <w:rFonts w:ascii="Cambria" w:hAnsi="Cambria"/>
+          <w:sz w:val="20"/>
+          <w:szCs w:val="20"/>
+        </w:rPr>
+        <w:t>, HTML, CSS</w:t>
+      </w:r>
+    </w:p>
+    <w:p>
+      <w:pPr>
+        <w:spacing w:after="0" w:line="240" w:lineRule="auto"/>
+        <w:rPr>
+          <w:rFonts w:ascii="Cambria" w:hAnsi="Cambria"/>
+          <w:sz w:val="20"/>
+          <w:szCs w:val="20"/>
+        </w:rPr>
+      </w:pPr>
+      <w:r>
+        <w:rPr>
+          <w:rFonts w:ascii="Cambria" w:hAnsi="Cambria"/>
+          <w:sz w:val="20"/>
+          <w:szCs w:val="20"/>
+        </w:rPr>
+        <w:t>Libraries</w:t>
+      </w:r>
+      <w:r>
+        <w:rPr>
+          <w:rFonts w:ascii="Cambria" w:hAnsi="Cambria"/>
+          <w:sz w:val="20"/>
+          <w:szCs w:val="20"/>
+        </w:rPr>
+        <w:t xml:space="preserve"> </w:t>
+      </w:r>
+      <w:r>
+        <w:rPr>
+          <w:rFonts w:ascii="Cambria" w:hAnsi="Cambria"/>
+          <w:sz w:val="20"/>
+          <w:szCs w:val="20"/>
+        </w:rPr>
+        <w:t>/</w:t>
+      </w:r>
+      <w:r>
+        <w:rPr>
+          <w:rFonts w:ascii="Cambria" w:hAnsi="Cambria"/>
+          <w:sz w:val="20"/>
+          <w:szCs w:val="20"/>
+        </w:rPr>
+        <w:t xml:space="preserve"> </w:t>
+      </w:r>
+      <w:r>
+        <w:rPr>
+          <w:rFonts w:ascii="Cambria" w:hAnsi="Cambria"/>
+          <w:sz w:val="20"/>
+          <w:szCs w:val="20"/>
+        </w:rPr>
+        <w:t>Frameworks:</w:t>
+      </w:r>
+      <w:r>
+        <w:rPr>
+          <w:rFonts w:ascii="Cambria" w:hAnsi="Cambria"/>
+          <w:sz w:val="20"/>
+          <w:szCs w:val="20"/>
+        </w:rPr>
+        <w:tab/>
+      </w:r>
+      <w:r>
+        <w:rPr>
+          <w:rFonts w:ascii="Cambria" w:hAnsi="Cambria"/>
+          <w:sz w:val="20"/>
+          <w:szCs w:val="20"/>
+        </w:rPr>
+        <w:tab/>
+      </w:r>
+      <w:r>
+        <w:rPr>
+          <w:rFonts w:ascii="Cambria" w:hAnsi="Cambria"/>
+          <w:sz w:val="20"/>
+          <w:szCs w:val="20"/>
+        </w:rPr>
+        <w:t>Java Collections</w:t>
+      </w:r>
+      <w:bookmarkStart w:id="0" w:name="_GoBack"/>
+      <w:bookmarkEnd w:id="0"/>
     </w:p>
     <w:p>
       <w:pPr>
@@ -1015,32 +1119,6 @@
         <w:t>GitHub</w:t>
       </w:r>
       <w:proofErr w:type="spellEnd"/>
-      <w:r>
-        <w:rPr>
-          <w:rFonts w:ascii="Cambria" w:hAnsi="Cambria"/>
-          <w:sz w:val="20"/>
-          <w:szCs w:val="20"/>
-        </w:rPr>
-        <w:t xml:space="preserve">, </w:t>
-      </w:r>
-      <w:proofErr w:type="spellStart"/>
-      <w:r>
-        <w:rPr>
-          <w:rFonts w:ascii="Cambria" w:hAnsi="Cambria"/>
-          <w:sz w:val="20"/>
-          <w:szCs w:val="20"/>
-        </w:rPr>
-        <w:t>Vs</w:t>
-      </w:r>
-      <w:proofErr w:type="spellEnd"/>
-      <w:r>
-        <w:rPr>
-          <w:rFonts w:ascii="Cambria" w:hAnsi="Cambria"/>
-          <w:sz w:val="20"/>
-          <w:szCs w:val="20"/>
-        </w:rPr>
-        <w:t xml:space="preserve"> Code, AWS </w:t>
-      </w:r>
     </w:p>
     <w:p>
       <w:pPr>
@@ -1089,7 +1167,93 @@
           <w:sz w:val="20"/>
           <w:szCs w:val="20"/>
         </w:rPr>
-        <w:t>SQL</w:t>
+        <w:t>-</w:t>
+      </w:r>
+    </w:p>
+    <w:p>
+      <w:pPr>
+        <w:spacing w:after="0" w:line="240" w:lineRule="auto"/>
+        <w:rPr>
+          <w:rFonts w:ascii="Cambria" w:hAnsi="Cambria"/>
+          <w:sz w:val="20"/>
+          <w:szCs w:val="20"/>
+        </w:rPr>
+      </w:pPr>
+      <w:r>
+        <w:rPr>
+          <w:rFonts w:ascii="Cambria" w:hAnsi="Cambria"/>
+          <w:sz w:val="20"/>
+          <w:szCs w:val="20"/>
+        </w:rPr>
+        <w:t>Soft skills</w:t>
+      </w:r>
+      <w:r>
+        <w:rPr>
+          <w:rFonts w:ascii="Cambria" w:hAnsi="Cambria"/>
+          <w:sz w:val="20"/>
+          <w:szCs w:val="20"/>
+        </w:rPr>
+        <w:tab/>
+      </w:r>
+      <w:r>
+        <w:rPr>
+          <w:rFonts w:ascii="Cambria" w:hAnsi="Cambria"/>
+          <w:sz w:val="20"/>
+          <w:szCs w:val="20"/>
+        </w:rPr>
+        <w:tab/>
+      </w:r>
+      <w:r>
+        <w:rPr>
+          <w:rFonts w:ascii="Cambria" w:hAnsi="Cambria"/>
+          <w:sz w:val="20"/>
+          <w:szCs w:val="20"/>
+        </w:rPr>
+        <w:tab/>
+        <w:t xml:space="preserve">Communication, Problem Solving, </w:t>
+      </w:r>
+      <w:r>
+        <w:rPr>
+          <w:rFonts w:ascii="Cambria" w:hAnsi="Cambria"/>
+          <w:sz w:val="20"/>
+          <w:szCs w:val="20"/>
+        </w:rPr>
+        <w:t>Critical Thinking</w:t>
+      </w:r>
+    </w:p>
+    <w:p>
+      <w:pPr>
+        <w:spacing w:after="0" w:line="240" w:lineRule="auto"/>
+        <w:rPr>
+          <w:rFonts w:ascii="Cambria" w:hAnsi="Cambria"/>
+          <w:sz w:val="20"/>
+          <w:szCs w:val="20"/>
+        </w:rPr>
+      </w:pPr>
+      <w:r>
+        <w:rPr>
+          <w:rFonts w:ascii="Cambria" w:hAnsi="Cambria"/>
+          <w:sz w:val="20"/>
+          <w:szCs w:val="20"/>
+        </w:rPr>
+        <w:t>Languages known</w:t>
+      </w:r>
+      <w:r>
+        <w:rPr>
+          <w:rFonts w:ascii="Cambria" w:hAnsi="Cambria"/>
+          <w:sz w:val="20"/>
+          <w:szCs w:val="20"/>
+        </w:rPr>
+        <w:tab/>
+      </w:r>
+      <w:r>
+        <w:rPr>
+          <w:rFonts w:ascii="Cambria" w:hAnsi="Cambria"/>
+          <w:sz w:val="20"/>
+          <w:szCs w:val="20"/>
+        </w:rPr>
+        <w:tab/>
+        <w:t>English, Tamil</w:t>
       </w:r>
     </w:p>
     <w:p>
@@ -1280,9 +1444,12 @@
         </w:numPr>
         <w:spacing w:line="240" w:lineRule="auto"/>
         <w:rPr>
-          <w:rFonts w:ascii="Cambria" w:hAnsi="Cambria"/>
-          <w:sz w:val="20"/>
-          <w:szCs w:val="20"/>
+          <w:rStyle w:val="Hyperlink"/>
+          <w:rFonts w:ascii="Cambria" w:hAnsi="Cambria"/>
+          <w:color w:val="auto"/>
+          <w:sz w:val="20"/>
+          <w:szCs w:val="20"/>
+          <w:u w:val="none"/>
         </w:rPr>
       </w:pPr>
       <w:r>
@@ -1293,7 +1460,7 @@
         </w:rPr>
         <w:t xml:space="preserve">Project Link: </w:t>
       </w:r>
-      <w:hyperlink r:id="rId7" w:history="1">
+      <w:hyperlink r:id="rId8" w:history="1">
         <w:r>
           <w:rPr>
             <w:rStyle w:val="Hyperlink"/>
@@ -1321,245 +1488,6 @@
         <w:spacing w:line="240" w:lineRule="auto"/>
         <w:rPr>
           <w:rFonts w:ascii="Cambria" w:hAnsi="Cambria"/>
-          <w:sz w:val="20"/>
-          <w:szCs w:val="20"/>
-        </w:rPr>
-      </w:pPr>
-      <w:r>
-        <w:rPr>
-          <w:rFonts w:ascii="Cambria" w:hAnsi="Cambria"/>
-          <w:sz w:val="24"/>
-          <w:szCs w:val="24"/>
-        </w:rPr>
-        <w:t>ISL - connect</w:t>
-      </w:r>
-      <w:r>
-        <w:rPr>
-          <w:rFonts w:ascii="Cambria" w:hAnsi="Cambria"/>
-          <w:sz w:val="20"/>
-          <w:szCs w:val="20"/>
-        </w:rPr>
-        <w:tab/>
-      </w:r>
-      <w:r>
-        <w:rPr>
-          <w:rFonts w:ascii="Cambria" w:hAnsi="Cambria"/>
-          <w:sz w:val="20"/>
-          <w:szCs w:val="20"/>
-        </w:rPr>
-        <w:tab/>
-      </w:r>
-      <w:r>
-        <w:rPr>
-          <w:rFonts w:ascii="Cambria" w:hAnsi="Cambria"/>
-          <w:sz w:val="20"/>
-          <w:szCs w:val="20"/>
-        </w:rPr>
-        <w:tab/>
-      </w:r>
-      <w:r>
-        <w:rPr>
-          <w:rFonts w:ascii="Cambria" w:hAnsi="Cambria"/>
-          <w:sz w:val="20"/>
-          <w:szCs w:val="20"/>
-        </w:rPr>
-        <w:tab/>
-      </w:r>
-      <w:r>
-        <w:rPr>
-          <w:rFonts w:ascii="Cambria" w:hAnsi="Cambria"/>
-          <w:sz w:val="20"/>
-          <w:szCs w:val="20"/>
-        </w:rPr>
-        <w:tab/>
-      </w:r>
-      <w:r>
-        <w:rPr>
-          <w:rFonts w:ascii="Cambria" w:hAnsi="Cambria"/>
-          <w:sz w:val="20"/>
-          <w:szCs w:val="20"/>
-        </w:rPr>
-        <w:tab/>
-      </w:r>
-      <w:r>
-        <w:rPr>
-          <w:rFonts w:ascii="Cambria" w:hAnsi="Cambria"/>
-          <w:sz w:val="20"/>
-          <w:szCs w:val="20"/>
-        </w:rPr>
-        <w:tab/>
-      </w:r>
-      <w:r>
-        <w:rPr>
-          <w:rFonts w:ascii="Cambria" w:hAnsi="Cambria"/>
-          <w:sz w:val="20"/>
-          <w:szCs w:val="20"/>
-        </w:rPr>
-        <w:tab/>
-      </w:r>
-      <w:r>
-        <w:rPr>
-          <w:rFonts w:ascii="Cambria" w:hAnsi="Cambria"/>
-          <w:sz w:val="20"/>
-          <w:szCs w:val="20"/>
-        </w:rPr>
-        <w:tab/>
-      </w:r>
-      <w:r>
-        <w:rPr>
-          <w:rFonts w:ascii="Cambria" w:hAnsi="Cambria"/>
-          <w:sz w:val="20"/>
-          <w:szCs w:val="20"/>
-        </w:rPr>
-        <w:tab/>
-        <w:t xml:space="preserve">           </w:t>
-      </w:r>
-      <w:r>
-        <w:rPr>
-          <w:rFonts w:ascii="Cambria" w:hAnsi="Cambria"/>
-          <w:sz w:val="20"/>
-          <w:szCs w:val="20"/>
-        </w:rPr>
-        <w:t>Flutter</w:t>
-      </w:r>
-    </w:p>
-    <w:p>
-      <w:pPr>
-        <w:pStyle w:val="ListParagraph"/>
-        <w:numPr>
-          <w:ilvl w:val="0"/>
-          <w:numId w:val="2"/>
-        </w:numPr>
-        <w:spacing w:line="240" w:lineRule="auto"/>
-        <w:rPr>
-          <w:rFonts w:ascii="Cambria" w:hAnsi="Cambria"/>
-          <w:sz w:val="20"/>
-          <w:szCs w:val="20"/>
-        </w:rPr>
-      </w:pPr>
-      <w:r>
-        <w:rPr>
-          <w:rFonts w:ascii="Cambria" w:hAnsi="Cambria"/>
-          <w:sz w:val="20"/>
-          <w:szCs w:val="20"/>
-        </w:rPr>
-        <w:t>ISL-connect is a team project built to translate Indian Sign Language into text and speech.</w:t>
-      </w:r>
-    </w:p>
-    <w:p>
-      <w:pPr>
-        <w:pStyle w:val="ListParagraph"/>
-        <w:numPr>
-          <w:ilvl w:val="0"/>
-          <w:numId w:val="2"/>
-        </w:numPr>
-        <w:spacing w:line="240" w:lineRule="auto"/>
-        <w:rPr>
-          <w:rFonts w:ascii="Cambria" w:hAnsi="Cambria"/>
-          <w:sz w:val="20"/>
-          <w:szCs w:val="20"/>
-        </w:rPr>
-      </w:pPr>
-      <w:r>
-        <w:rPr>
-          <w:rFonts w:ascii="Cambria" w:hAnsi="Cambria"/>
-          <w:sz w:val="20"/>
-          <w:szCs w:val="20"/>
-        </w:rPr>
-        <w:t xml:space="preserve">Developed as part of Smart India </w:t>
-      </w:r>
-      <w:proofErr w:type="spellStart"/>
-      <w:r>
-        <w:rPr>
-          <w:rFonts w:ascii="Cambria" w:hAnsi="Cambria"/>
-          <w:sz w:val="20"/>
-          <w:szCs w:val="20"/>
-        </w:rPr>
-        <w:t>Hackathon</w:t>
-      </w:r>
-      <w:proofErr w:type="spellEnd"/>
-      <w:r>
-        <w:rPr>
-          <w:rFonts w:ascii="Cambria" w:hAnsi="Cambria"/>
-          <w:sz w:val="20"/>
-          <w:szCs w:val="20"/>
-        </w:rPr>
-        <w:t xml:space="preserve"> 2024.</w:t>
-      </w:r>
-    </w:p>
-    <w:p>
-      <w:pPr>
-        <w:pStyle w:val="ListParagraph"/>
-        <w:numPr>
-          <w:ilvl w:val="0"/>
-          <w:numId w:val="2"/>
-        </w:numPr>
-        <w:spacing w:line="240" w:lineRule="auto"/>
-        <w:rPr>
-          <w:rFonts w:ascii="Cambria" w:hAnsi="Cambria"/>
-          <w:sz w:val="20"/>
-          <w:szCs w:val="20"/>
-        </w:rPr>
-      </w:pPr>
-      <w:r>
-        <w:rPr>
-          <w:rFonts w:ascii="Cambria" w:hAnsi="Cambria"/>
-          <w:sz w:val="20"/>
-          <w:szCs w:val="20"/>
-        </w:rPr>
-        <w:t>Contributed by building the mobile application using Flutter</w:t>
-      </w:r>
-    </w:p>
-    <w:p>
-      <w:pPr>
-        <w:pStyle w:val="ListParagraph"/>
-        <w:numPr>
-          <w:ilvl w:val="0"/>
-          <w:numId w:val="2"/>
-        </w:numPr>
-        <w:spacing w:line="240" w:lineRule="auto"/>
-        <w:rPr>
-          <w:rFonts w:ascii="Cambria" w:hAnsi="Cambria"/>
-          <w:sz w:val="20"/>
-          <w:szCs w:val="20"/>
-        </w:rPr>
-      </w:pPr>
-      <w:r>
-        <w:rPr>
-          <w:rFonts w:ascii="Cambria" w:hAnsi="Cambria"/>
-          <w:sz w:val="20"/>
-          <w:szCs w:val="20"/>
-        </w:rPr>
-        <w:t xml:space="preserve">Project Link: </w:t>
-      </w:r>
-      <w:hyperlink r:id="rId8" w:history="1">
-        <w:r>
-          <w:rPr>
-            <w:rStyle w:val="Hyperlink"/>
-            <w:rFonts w:ascii="Cambria" w:hAnsi="Cambria"/>
-            <w:sz w:val="20"/>
-            <w:szCs w:val="20"/>
-          </w:rPr>
-          <w:t>https://github.com/Ramana-Giri/isl-connect</w:t>
-        </w:r>
-      </w:hyperlink>
-    </w:p>
-    <w:p>
-      <w:pPr>
-        <w:pStyle w:val="ListParagraph"/>
-        <w:spacing w:line="240" w:lineRule="auto"/>
-        <w:rPr>
-          <w:rFonts w:ascii="Cambria" w:hAnsi="Cambria"/>
-          <w:sz w:val="20"/>
-          <w:szCs w:val="20"/>
-        </w:rPr>
-      </w:pPr>
-    </w:p>
-    <w:p>
-      <w:pPr>
-        <w:spacing w:line="240" w:lineRule="auto"/>
-        <w:rPr>
-          <w:rFonts w:ascii="Cambria" w:hAnsi="Cambria"/>
           <w:b/>
           <w:sz w:val="28"/>
           <w:szCs w:val="28"/>
@@ -1729,7 +1657,23 @@
           <w:sz w:val="20"/>
           <w:szCs w:val="20"/>
         </w:rPr>
-        <w:t xml:space="preserve">Python (Basic) - </w:t>
+        <w:t xml:space="preserve">Python (Basic) </w:t>
+      </w:r>
+      <w:r>
+        <w:rPr>
+          <w:rFonts w:ascii="Cambria" w:hAnsi="Cambria"/>
+          <w:sz w:val="20"/>
+          <w:szCs w:val="20"/>
+        </w:rPr>
+        <w:t>–</w:t>
+      </w:r>
+      <w:r>
+        <w:rPr>
+          <w:rFonts w:ascii="Cambria" w:hAnsi="Cambria"/>
+          <w:sz w:val="20"/>
+          <w:szCs w:val="20"/>
+        </w:rPr>
+        <w:t xml:space="preserve"> </w:t>
       </w:r>
       <w:proofErr w:type="spellStart"/>
       <w:r>
@@ -1740,8 +1684,52 @@
         </w:rPr>
         <w:t>HackerRank</w:t>
       </w:r>
-      <w:bookmarkStart w:id="0" w:name="_GoBack"/>
-      <w:bookmarkEnd w:id="0"/>
+      <w:proofErr w:type="spellEnd"/>
+    </w:p>
+    <w:p>
+      <w:pPr>
+        <w:spacing w:after="0" w:line="240" w:lineRule="auto"/>
+        <w:rPr>
+          <w:rFonts w:ascii="Cambria" w:hAnsi="Cambria"/>
+          <w:sz w:val="20"/>
+          <w:szCs w:val="20"/>
+        </w:rPr>
+      </w:pPr>
+      <w:r>
+        <w:rPr>
+          <w:rFonts w:ascii="Cambria" w:hAnsi="Cambria"/>
+          <w:sz w:val="20"/>
+          <w:szCs w:val="20"/>
+        </w:rPr>
+        <w:t xml:space="preserve">Typing </w:t>
+      </w:r>
+      <w:proofErr w:type="gramStart"/>
+      <w:r>
+        <w:rPr>
+          <w:rFonts w:ascii="Cambria" w:hAnsi="Cambria"/>
+          <w:sz w:val="20"/>
+          <w:szCs w:val="20"/>
+        </w:rPr>
+        <w:t>Certificate  (</w:t>
+      </w:r>
+      <w:proofErr w:type="gramEnd"/>
+      <w:r>
+        <w:rPr>
+          <w:rFonts w:ascii="Cambria" w:hAnsi="Cambria"/>
+          <w:sz w:val="20"/>
+          <w:szCs w:val="20"/>
+        </w:rPr>
+        <w:t xml:space="preserve">75 wpm , 98% Accuracy ) - </w:t>
+      </w:r>
+      <w:proofErr w:type="spellStart"/>
+      <w:r>
+        <w:rPr>
+          <w:rFonts w:ascii="Cambria" w:hAnsi="Cambria"/>
+          <w:sz w:val="20"/>
+          <w:szCs w:val="20"/>
+        </w:rPr>
+        <w:t>Ratatype</w:t>
+      </w:r>
       <w:proofErr w:type="spellEnd"/>
     </w:p>
     <w:sectPr>

</xml_diff>